<commit_message>
tz changed for rabbitmq
</commit_message>
<xml_diff>
--- a/tz/ТЗ.docx
+++ b/tz/ТЗ.docx
@@ -1648,14 +1648,230 @@
     </w:p>
     <w:p>
       <w:pPr>
-        <w:pStyle w:val="Normal"/>
-        <w:spacing w:before="113" w:after="113"/>
+        <w:pStyle w:val="Heading2"/>
+        <w:rPr/>
+      </w:pPr>
+      <w:r>
+        <w:rPr/>
+        <w:t>Обмен сообщениями</w:t>
+      </w:r>
+    </w:p>
+    <w:p>
+      <w:pPr>
+        <w:pStyle w:val="Normal"/>
+        <w:widowControl/>
+        <w:suppressAutoHyphens w:val="true"/>
+        <w:bidi w:val="0"/>
+        <w:spacing w:lineRule="auto" w:line="240" w:before="113" w:after="113"/>
         <w:ind w:left="0" w:right="0" w:hanging="0"/>
-        <w:jc w:val="left"/>
-        <w:rPr/>
-      </w:pPr>
-      <w:r>
-        <w:rPr/>
+        <w:jc w:val="both"/>
+        <w:rPr/>
+      </w:pPr>
+      <w:r>
+        <w:rPr/>
+        <w:t>В общем случае сервис, стартуя, подписывается на очередь, из которой забирает сообщения для обработки. Если запускаются несколько экземпляров сервиса, то они подписываются на одну очередь и забирают из неё сообщения в конкурентном режиме.</w:t>
+      </w:r>
+    </w:p>
+    <w:p>
+      <w:pPr>
+        <w:pStyle w:val="Normal"/>
+        <w:widowControl/>
+        <w:suppressAutoHyphens w:val="true"/>
+        <w:bidi w:val="0"/>
+        <w:spacing w:lineRule="auto" w:line="240" w:before="113" w:after="113"/>
+        <w:ind w:left="0" w:right="0" w:hanging="0"/>
+        <w:jc w:val="both"/>
+        <w:rPr/>
+      </w:pPr>
+      <w:r>
+        <w:rPr/>
+        <w:t>Кроме этого, сервис создает exchange типа direct, куда публикует свои события.</w:t>
+      </w:r>
+    </w:p>
+    <w:p>
+      <w:pPr>
+        <w:pStyle w:val="Normal"/>
+        <w:widowControl/>
+        <w:suppressAutoHyphens w:val="true"/>
+        <w:bidi w:val="0"/>
+        <w:spacing w:lineRule="auto" w:line="240" w:before="113" w:after="113"/>
+        <w:ind w:left="0" w:right="0" w:hanging="0"/>
+        <w:jc w:val="both"/>
+        <w:rPr/>
+      </w:pPr>
+      <w:r>
+        <w:rPr/>
+        <w:t>Разберём на примере сервисов, работающих с тегами.</w:t>
+      </w:r>
+    </w:p>
+    <w:p>
+      <w:pPr>
+        <w:pStyle w:val="Heading3"/>
+        <w:rPr/>
+      </w:pPr>
+      <w:r>
+        <w:rPr/>
+        <w:t>tags_api_crud</w:t>
+      </w:r>
+    </w:p>
+    <w:p>
+      <w:pPr>
+        <w:pStyle w:val="Normal"/>
+        <w:rPr/>
+      </w:pPr>
+      <w:r>
+        <w:rPr/>
+        <w:t>Задача этого сервиса, как и всех сервисов «*_api_crud» - проверка корректности пришедших от клиента данных, которая выполняется с помощью модуля Pydantic.</w:t>
+      </w:r>
+    </w:p>
+    <w:p>
+      <w:pPr>
+        <w:pStyle w:val="Normal"/>
+        <w:rPr/>
+      </w:pPr>
+      <w:r>
+        <w:rPr/>
+        <w:t xml:space="preserve">В конфигурации сервиса указывается имя exchange’а типа direct, куда сервис публикует задачи CRUD с уже проверенными исходными данными. </w:t>
+      </w:r>
+    </w:p>
+    <w:p>
+      <w:pPr>
+        <w:pStyle w:val="Normal"/>
+        <w:rPr/>
+      </w:pPr>
+      <w:r>
+        <w:rPr/>
+        <w:t>Правило по умолчанию: каждый сервис создает exchange типа direct co своим именем, куда публикует свои события. То есть сервис tags_api_crud создаёт exchange с именем tags_api_crud.</w:t>
+      </w:r>
+    </w:p>
+    <w:p>
+      <w:pPr>
+        <w:pStyle w:val="Normal"/>
+        <w:rPr/>
+      </w:pPr>
+      <w:r>
+        <w:rPr/>
+        <w:t xml:space="preserve">Для реализации команды create </w:t>
+      </w:r>
+      <w:r>
+        <w:rPr/>
+        <w:t>сервис использует RPC к сервису tags_model_crud, так как ожидает id вновь созданного тега.</w:t>
+      </w:r>
+    </w:p>
+    <w:p>
+      <w:pPr>
+        <w:pStyle w:val="Heading3"/>
+        <w:rPr/>
+      </w:pPr>
+      <w:r>
+        <w:rPr/>
+        <w:t>tags_model_crud</w:t>
+      </w:r>
+    </w:p>
+    <w:p>
+      <w:pPr>
+        <w:pStyle w:val="Normal"/>
+        <w:widowControl/>
+        <w:suppressAutoHyphens w:val="true"/>
+        <w:bidi w:val="0"/>
+        <w:spacing w:lineRule="auto" w:line="240" w:before="113" w:after="113"/>
+        <w:ind w:left="0" w:right="0" w:hanging="0"/>
+        <w:jc w:val="both"/>
+        <w:rPr/>
+      </w:pPr>
+      <w:r>
+        <w:rPr/>
+        <w:t>Сервис выполняет логику работы с тегами в иерархической модели, то есть задачи создания/обновления…: всё, что касается изменения узлов в иерархической модели.</w:t>
+      </w:r>
+    </w:p>
+    <w:p>
+      <w:pPr>
+        <w:pStyle w:val="Normal"/>
+        <w:widowControl/>
+        <w:suppressAutoHyphens w:val="true"/>
+        <w:bidi w:val="0"/>
+        <w:spacing w:lineRule="auto" w:line="240" w:before="113" w:after="113"/>
+        <w:ind w:left="0" w:right="0" w:hanging="0"/>
+        <w:jc w:val="both"/>
+        <w:rPr/>
+      </w:pPr>
+      <w:r>
+        <w:rPr/>
+        <w:t>В конфигурации сервиса указывается имя exchange’а, на который ему нужно подписаться, а также имя очереди, из которой все экземпляры этого сервиса будут забирать сообщения. То есть при старте сервис подписывается на exchange с именем tags_api_crud. Очередь, допустим, tags_model_crud. Таким образом, все экземпляры сервиса будут забирать сообщения из одной очереди.</w:t>
+      </w:r>
+    </w:p>
+    <w:p>
+      <w:pPr>
+        <w:pStyle w:val="Normal"/>
+        <w:widowControl/>
+        <w:suppressAutoHyphens w:val="true"/>
+        <w:bidi w:val="0"/>
+        <w:spacing w:lineRule="auto" w:line="240" w:before="113" w:after="113"/>
+        <w:ind w:left="0" w:right="0" w:hanging="0"/>
+        <w:jc w:val="both"/>
+        <w:rPr/>
+      </w:pPr>
+      <w:r>
+        <w:rPr/>
+        <w:t>Также сервис создаёт exchange tags_model_crud типа direct, в который публикует сообщения об изменениях в тегах. Все другие сервисы, заинтересованные в получении сообщений об изменениях в тегах должны подписываться именно на этот exchange, а не на tags_api_crud.</w:t>
+      </w:r>
+    </w:p>
+    <w:p>
+      <w:pPr>
+        <w:pStyle w:val="Heading3"/>
+        <w:rPr/>
+      </w:pPr>
+      <w:r>
+        <w:rPr/>
+        <w:t>tags_app</w:t>
+      </w:r>
+    </w:p>
+    <w:p>
+      <w:pPr>
+        <w:pStyle w:val="Normal"/>
+        <w:widowControl/>
+        <w:suppressAutoHyphens w:val="true"/>
+        <w:bidi w:val="0"/>
+        <w:spacing w:lineRule="auto" w:line="240" w:before="113" w:after="113"/>
+        <w:ind w:left="0" w:right="0" w:hanging="0"/>
+        <w:jc w:val="both"/>
+        <w:rPr/>
+      </w:pPr>
+      <w:r>
+        <w:rPr/>
+        <w:t>Сервис выполняет работу с самими тегами. В настоящий момент — отсечение лишних значений (пока даже и этого нет).</w:t>
+      </w:r>
+    </w:p>
+    <w:p>
+      <w:pPr>
+        <w:pStyle w:val="Normal"/>
+        <w:widowControl/>
+        <w:suppressAutoHyphens w:val="true"/>
+        <w:bidi w:val="0"/>
+        <w:spacing w:lineRule="auto" w:line="240" w:before="113" w:after="113"/>
+        <w:ind w:left="0" w:right="0" w:hanging="0"/>
+        <w:jc w:val="both"/>
+        <w:rPr/>
+      </w:pPr>
+      <w:r>
+        <w:rPr/>
+        <w:t>Сервис может быть подписан на exchange tags_model_crud, чтобы оперативно получать данные об изменениях тегов. Это может быть актуально в том случае, если сервис делает кэш параметров тегов. Если же каждый раз для своей работы обращается к иерархии, то смысла в этой подписке нет.</w:t>
+      </w:r>
+    </w:p>
+    <w:p>
+      <w:pPr>
+        <w:pStyle w:val="Normal"/>
+        <w:widowControl/>
+        <w:suppressAutoHyphens w:val="true"/>
+        <w:bidi w:val="0"/>
+        <w:spacing w:lineRule="auto" w:line="240" w:before="113" w:after="113"/>
+        <w:ind w:left="0" w:right="0" w:hanging="0"/>
+        <w:jc w:val="both"/>
+        <w:rPr/>
+      </w:pPr>
+      <w:r>
+        <w:rPr/>
+        <w:t>Сервис подписывается на exchange data_set.</w:t>
       </w:r>
     </w:p>
     <w:sectPr>
@@ -1689,7 +1905,7 @@
       <mc:AlternateContent>
         <mc:Choice Requires="wps">
           <w:drawing>
-            <wp:anchor behindDoc="0" distT="0" distB="0" distL="0" distR="0" simplePos="0" locked="0" layoutInCell="0" allowOverlap="1" relativeHeight="12">
+            <wp:anchor behindDoc="1" distT="0" distB="0" distL="0" distR="0" simplePos="0" locked="0" layoutInCell="0" allowOverlap="1" relativeHeight="14">
               <wp:simplePos x="0" y="0"/>
               <wp:positionH relativeFrom="margin">
                 <wp:align>center</wp:align>
@@ -1756,7 +1972,7 @@
                             <w:rPr>
                               <w:color w:val="000000"/>
                             </w:rPr>
-                            <w:t>6</w:t>
+                            <w:t>7</w:t>
                           </w:r>
                           <w:r>
                             <w:rPr>
@@ -1813,7 +2029,7 @@
                       <w:rPr>
                         <w:color w:val="000000"/>
                       </w:rPr>
-                      <w:t>6</w:t>
+                      <w:t>7</w:t>
                     </w:r>
                     <w:r>
                       <w:rPr>

</xml_diff>